<commit_message>
Added contents of the documentation
</commit_message>
<xml_diff>
--- a/Documentation/POS Credits repayment calculator.docx
+++ b/Documentation/POS Credits repayment calculator.docx
@@ -31,8 +31,8 @@
             <w:tblLook w:val="01E0" w:firstRow="1" w:lastRow="1" w:firstColumn="1" w:lastColumn="1" w:noHBand="0" w:noVBand="0"/>
           </w:tblPr>
           <w:tblGrid>
-            <w:gridCol w:w="2468"/>
-            <w:gridCol w:w="7842"/>
+            <w:gridCol w:w="2268"/>
+            <w:gridCol w:w="7812"/>
           </w:tblGrid>
           <w:tr>
             <w:trPr>
@@ -164,9 +164,9 @@
                     <w:lang w:eastAsia="en-US"/>
                   </w:rPr>
                   <w:drawing>
-                    <wp:inline distT="0" distB="0" distL="0" distR="0" wp14:anchorId="4B9F8C05" wp14:editId="42CB83D1">
-                      <wp:extent cx="4907166" cy="3375113"/>
-                      <wp:effectExtent l="9525" t="9525" r="17259" b="6262"/>
+                    <wp:inline distT="0" distB="0" distL="0" distR="0" wp14:anchorId="39D54858" wp14:editId="46452BAA">
+                      <wp:extent cx="4915213" cy="3360218"/>
+                      <wp:effectExtent l="0" t="0" r="0" b="0"/>
                       <wp:docPr id="5" name="Picture 5"/>
                       <wp:cNvGraphicFramePr/>
                       <a:graphic xmlns:a="http://schemas.openxmlformats.org/drawingml/2006/main">
@@ -179,7 +179,13 @@
                               </pic:cNvPicPr>
                             </pic:nvPicPr>
                             <pic:blipFill>
-                              <a:blip r:embed="rId10"/>
+                              <a:blip r:embed="rId10">
+                                <a:extLst>
+                                  <a:ext uri="{28A0092B-C50C-407E-A947-70E740481C1C}">
+                                    <a14:useLocalDpi xmlns:a14="http://schemas.microsoft.com/office/drawing/2010/main" val="0"/>
+                                  </a:ext>
+                                </a:extLst>
+                              </a:blip>
                               <a:stretch>
                                 <a:fillRect/>
                               </a:stretch>
@@ -187,7 +193,7 @@
                             <pic:spPr>
                               <a:xfrm>
                                 <a:off x="0" y="0"/>
-                                <a:ext cx="4915213" cy="3375113"/>
+                                <a:ext cx="4915213" cy="3360218"/>
                               </a:xfrm>
                               <a:prstGeom prst="rect">
                                 <a:avLst/>
@@ -414,8 +420,6 @@
                   </w:rPr>
                   <w:t>Group: 1315</w:t>
                 </w:r>
-                <w:bookmarkStart w:id="0" w:name="_GoBack"/>
-                <w:bookmarkEnd w:id="0"/>
                 <w:r>
                   <w:rPr>
                     <w:sz w:val="26"/>
@@ -454,228 +458,931 @@
       <w:pPr>
         <w:pStyle w:val="Title"/>
       </w:pPr>
-      <w:sdt>
-        <w:sdtPr>
-          <w:alias w:val="Title"/>
-          <w:id w:val="-1055697181"/>
-          <w:placeholder>
-            <w:docPart w:val="D54C4CF2A4E848878DBBE0224F841F16"/>
-          </w:placeholder>
-          <w:dataBinding w:prefixMappings="xmlns:ns0='http://schemas.openxmlformats.org/package/2006/metadata/core-properties' xmlns:ns1='http://purl.org/dc/elements/1.1/'" w:xpath="/ns0:coreProperties[1]/ns1:title[1]" w:storeItemID="{6C3C8BC8-F283-45AE-878A-BAB7291924A1}"/>
-          <w:text/>
-        </w:sdtPr>
-        <w:sdtEndPr/>
-        <w:sdtContent>
-          <w:r>
-            <w:t>POS Credits repayment calculator</w:t>
-          </w:r>
-        </w:sdtContent>
-      </w:sdt>
-    </w:p>
-    <w:p>
-      <w:pPr>
-        <w:pStyle w:val="Title"/>
+      <w:r>
+        <w:lastRenderedPageBreak/>
+        <w:t>Contents</w:t>
+      </w:r>
+    </w:p>
+    <w:p>
+      <w:pPr>
+        <w:pStyle w:val="Heading2"/>
+      </w:pPr>
+      <w:r>
+        <w:t xml:space="preserve">I. </w:t>
+      </w:r>
+      <w:r>
+        <w:t>Introduction</w:t>
+      </w:r>
+      <w:r>
+        <w:tab/>
+        <w:t>4</w:t>
+      </w:r>
+      <w:bookmarkStart w:id="0" w:name="_GoBack"/>
+      <w:bookmarkEnd w:id="0"/>
+    </w:p>
+    <w:p>
+      <w:pPr>
+        <w:pStyle w:val="Heading2"/>
+      </w:pPr>
+      <w:r>
+        <w:t xml:space="preserve">II. </w:t>
+      </w:r>
+      <w:r>
+        <w:t>Business problem</w:t>
+      </w:r>
+      <w:r>
+        <w:tab/>
+        <w:t>5</w:t>
+      </w:r>
+    </w:p>
+    <w:p>
+      <w:pPr>
+        <w:spacing w:after="160"/>
+      </w:pPr>
+      <w:r>
+        <w:t xml:space="preserve">1. </w:t>
+      </w:r>
+      <w:r>
         <w:rPr>
-          <w:rFonts w:asciiTheme="majorHAnsi" w:eastAsiaTheme="majorEastAsia" w:hAnsiTheme="majorHAnsi" w:cstheme="majorBidi"/>
-          <w:b/>
-          <w:bCs/>
-          <w:caps/>
-          <w:color w:val="DD8047" w:themeColor="accent2"/>
-          <w:spacing w:val="50"/>
-          <w:sz w:val="24"/>
-          <w:szCs w:val="22"/>
+          <w:rFonts w:cs="Calibri"/>
         </w:rPr>
-      </w:pPr>
-    </w:p>
-    <w:sdt>
-      <w:sdtPr>
-        <w:id w:val="219697527"/>
-        <w:placeholder>
-          <w:docPart w:val="D5D8FF4A69A34B3F9900A7B578BA7175"/>
-        </w:placeholder>
-        <w:dataBinding w:prefixMappings="xmlns:ns0='http://schemas.openxmlformats.org/package/2006/metadata/core-properties' xmlns:ns1='http://purl.org/dc/elements/1.1/'" w:xpath="/ns0:coreProperties[1]/ns1:subject[1]" w:storeItemID="{6C3C8BC8-F283-45AE-878A-BAB7291924A1}"/>
-        <w:text/>
-      </w:sdtPr>
-      <w:sdtEndPr/>
-      <w:sdtContent>
-        <w:p>
-          <w:pPr>
-            <w:pStyle w:val="Subtitle"/>
-          </w:pPr>
-          <w:r>
-            <w:t>Elena Pitsin</w:t>
-          </w:r>
-        </w:p>
-      </w:sdtContent>
-    </w:sdt>
-    <w:sdt>
-      <w:sdtPr>
-        <w:alias w:val="Type the body of the report"/>
-        <w:tag w:val="Type the body of the report"/>
-        <w:id w:val="176318054"/>
-        <w:placeholder>
-          <w:docPart w:val="7D390170ADF143839C0746B41143364B"/>
-        </w:placeholder>
-        <w:temporary/>
-        <w:showingPlcHdr/>
-        <w:text w:multiLine="1"/>
-      </w:sdtPr>
-      <w:sdtEndPr/>
-      <w:sdtContent>
-        <w:p>
-          <w:pPr>
-            <w:rPr>
-              <w:rFonts w:eastAsia="Times New Roman"/>
-            </w:rPr>
-          </w:pPr>
-          <w:r>
-            <w:rPr>
-              <w:rStyle w:val="Heading1Char"/>
-            </w:rPr>
-            <w:t>HEADING 1|ONE</w:t>
-          </w:r>
-        </w:p>
-        <w:p>
-          <w:pPr>
-            <w:rPr>
-              <w:rFonts w:eastAsia="Times New Roman"/>
-            </w:rPr>
-          </w:pPr>
-          <w:r>
-            <w:rPr>
-              <w:rFonts w:eastAsia="Times New Roman"/>
-            </w:rPr>
-            <w:t xml:space="preserve">On the Insert tab, the galleries include items </w:t>
-          </w:r>
-          <w:r>
-            <w:rPr>
-              <w:rFonts w:eastAsia="Times New Roman"/>
-            </w:rPr>
-            <w:t>that are designed to coordinate with the overall look of your document.  You can use these galleries to insert tables, headers, footers, lists, cover pages, and other document building blocks.  When you create pictures, charts, or diagrams, they also coord</w:t>
-          </w:r>
-          <w:r>
-            <w:rPr>
-              <w:rFonts w:eastAsia="Times New Roman"/>
-            </w:rPr>
-            <w:t>inate with your current document look. On the Insert tab, the galleries include items that are designed to coordinate with the overall look of your document.  You can use these galleries to insert tables, headers, footers, lists, cover pages, and other doc</w:t>
-          </w:r>
-          <w:r>
-            <w:rPr>
-              <w:rFonts w:eastAsia="Times New Roman"/>
-            </w:rPr>
-            <w:t>ument building blocks.  When you create pictures, charts, or diagrams, they also coordinate with your current document look</w:t>
-          </w:r>
-        </w:p>
-        <w:p>
-          <w:pPr>
-            <w:pStyle w:val="Heading2"/>
-          </w:pPr>
-          <w:r>
-            <w:t>Heading 2|two</w:t>
-          </w:r>
-        </w:p>
-        <w:p>
-          <w:pPr>
-            <w:spacing w:after="160"/>
-            <w:rPr>
-              <w:color w:val="000000" w:themeColor="text1"/>
-            </w:rPr>
-          </w:pPr>
-          <w:r>
-            <w:rPr>
-              <w:color w:val="000000" w:themeColor="text1"/>
-            </w:rPr>
-            <w:t>You can easily change the formatting of selected text in the document text by choosing a look for the selected text fr</w:t>
-          </w:r>
-          <w:r>
-            <w:rPr>
-              <w:color w:val="000000" w:themeColor="text1"/>
-            </w:rPr>
-            <w:t>om the Quick Styles gallery on the Home tab. You can also format text directly by using the other controls on the Home tab. Most controls offer a choice of using the look from the current theme or using a format that you specify directly.</w:t>
-          </w:r>
-        </w:p>
-        <w:p>
-          <w:pPr>
-            <w:pStyle w:val="IntenseQuote"/>
-          </w:pPr>
-          <w:r>
-            <w:t>The quote is bold</w:t>
-          </w:r>
-          <w:r>
-            <w:t xml:space="preserve"> and distinctive. The galleries include items that are designed to coordinate with the overall look of your document.</w:t>
-          </w:r>
-        </w:p>
-        <w:p>
-          <w:pPr>
-            <w:rPr>
-              <w:rFonts w:eastAsia="Times New Roman"/>
-            </w:rPr>
-          </w:pPr>
-          <w:r>
-            <w:rPr>
-              <w:rFonts w:eastAsia="Times New Roman"/>
-            </w:rPr>
-            <w:t xml:space="preserve">On the Insert tab, the galleries include items that are designed to coordinate with the overall look of your document.  You can use these </w:t>
-          </w:r>
-          <w:r>
-            <w:rPr>
-              <w:rFonts w:eastAsia="Times New Roman"/>
-            </w:rPr>
-            <w:t>galleries to insert tables, headers, footers, lists, cover pages, and other document building blocks.  When you create pictures, charts, or diagrams, they also coordinate with your current document look..</w:t>
-          </w:r>
-        </w:p>
-        <w:p>
-          <w:pPr>
-            <w:pStyle w:val="Heading3"/>
-          </w:pPr>
-          <w:r>
-            <w:t>Heading 3|three</w:t>
-          </w:r>
-        </w:p>
-        <w:p>
-          <w:pPr>
-            <w:rPr>
-              <w:rFonts w:eastAsia="Times New Roman"/>
-            </w:rPr>
-          </w:pPr>
-          <w:r>
-            <w:rPr>
-              <w:rFonts w:eastAsia="Times New Roman"/>
-            </w:rPr>
-            <w:t xml:space="preserve">To change the overall look of your </w:t>
-          </w:r>
-          <w:r>
-            <w:rPr>
-              <w:rFonts w:eastAsia="Times New Roman"/>
-            </w:rPr>
-            <w:t xml:space="preserve">document, choose new Theme elements on the Page Layout tab.  To change the looks available in the Quick Style gallery, use the Change Current Quick Style Set command.  Both the Themes gallery and the Quick Styles gallery provide reset commands so that you </w:t>
-          </w:r>
-          <w:r>
-            <w:rPr>
-              <w:rFonts w:eastAsia="Times New Roman"/>
-            </w:rPr>
-            <w:t>can always restore the look of your document to the original contained in your current template.</w:t>
-          </w:r>
-        </w:p>
-        <w:p>
-          <w:pPr>
-            <w:spacing w:after="160"/>
-          </w:pPr>
-          <w:r>
-            <w:rPr>
-              <w:color w:val="000000" w:themeColor="text1"/>
-            </w:rPr>
-            <w:t>You can easily change the formatting of selected text in the document text by choosing a look for the selected text from the Quick Styles gallery on the Home t</w:t>
-          </w:r>
-          <w:r>
-            <w:rPr>
-              <w:color w:val="000000" w:themeColor="text1"/>
-            </w:rPr>
-            <w:t>ab. You can also format text directly by using the other controls on the Home tab. Most controls offer a choice of using the look from the current theme or using a format that you specify directly.</w:t>
-          </w:r>
-        </w:p>
-      </w:sdtContent>
-    </w:sdt>
+        <w:t>Examination of the field of study</w:t>
+      </w:r>
+      <w:r>
+        <w:tab/>
+        <w:t>5</w:t>
+      </w:r>
+    </w:p>
+    <w:p>
+      <w:pPr>
+        <w:spacing w:after="160"/>
+      </w:pPr>
+      <w:r>
+        <w:t xml:space="preserve">1.1. </w:t>
+      </w:r>
+      <w:r>
+        <w:rPr>
+          <w:rFonts w:cs="Calibri"/>
+        </w:rPr>
+        <w:t>Description of the process of POS credits repayment calculation</w:t>
+      </w:r>
+      <w:r>
+        <w:tab/>
+        <w:t>5</w:t>
+      </w:r>
+    </w:p>
+    <w:p>
+      <w:pPr>
+        <w:spacing w:after="160"/>
+      </w:pPr>
+      <w:r>
+        <w:t xml:space="preserve">1.2. </w:t>
+      </w:r>
+      <w:r>
+        <w:rPr>
+          <w:rFonts w:cs="Calibri"/>
+        </w:rPr>
+        <w:t>Financial institutions</w:t>
+      </w:r>
+      <w:r>
+        <w:tab/>
+        <w:t>8</w:t>
+      </w:r>
+    </w:p>
+    <w:p>
+      <w:pPr>
+        <w:spacing w:after="160"/>
+      </w:pPr>
+      <w:r>
+        <w:t xml:space="preserve">1.3. </w:t>
+      </w:r>
+      <w:r>
+        <w:rPr>
+          <w:rFonts w:cs="Calibri"/>
+        </w:rPr>
+        <w:t>Interest rate calculation</w:t>
+      </w:r>
+      <w:r>
+        <w:rPr>
+          <w:rFonts w:cs="Calibri"/>
+        </w:rPr>
+        <w:tab/>
+      </w:r>
+      <w:r>
+        <w:t>13</w:t>
+      </w:r>
+    </w:p>
+    <w:p>
+      <w:pPr>
+        <w:spacing w:after="160"/>
+      </w:pPr>
+      <w:r>
+        <w:t xml:space="preserve">1.4. </w:t>
+      </w:r>
+      <w:r>
+        <w:rPr>
+          <w:rFonts w:cs="Calibri"/>
+        </w:rPr>
+        <w:t>Comparison with other POS credits repayment calculators</w:t>
+      </w:r>
+      <w:r>
+        <w:tab/>
+        <w:t>17</w:t>
+      </w:r>
+    </w:p>
+    <w:p>
+      <w:pPr>
+        <w:spacing w:after="160"/>
+      </w:pPr>
+      <w:r>
+        <w:t xml:space="preserve">2. </w:t>
+      </w:r>
+      <w:r>
+        <w:rPr>
+          <w:rFonts w:cs="Calibri"/>
+        </w:rPr>
+        <w:t>Necessities and problems</w:t>
+      </w:r>
+      <w:r>
+        <w:tab/>
+        <w:t>18</w:t>
+      </w:r>
+    </w:p>
+    <w:p>
+      <w:pPr>
+        <w:spacing w:after="160"/>
+      </w:pPr>
+      <w:r>
+        <w:t xml:space="preserve">2.1. </w:t>
+      </w:r>
+      <w:r>
+        <w:rPr>
+          <w:rFonts w:cs="Calibri"/>
+        </w:rPr>
+        <w:t>Necessities regarding the calculation of POS credit repayments</w:t>
+      </w:r>
+      <w:r>
+        <w:tab/>
+        <w:t>18</w:t>
+      </w:r>
+    </w:p>
+    <w:p>
+      <w:pPr>
+        <w:spacing w:after="160"/>
+      </w:pPr>
+      <w:r>
+        <w:t xml:space="preserve">2.2. </w:t>
+      </w:r>
+      <w:r>
+        <w:rPr>
+          <w:rFonts w:cs="Calibri"/>
+        </w:rPr>
+        <w:t>Problems regarding the calculation of POS credit repayments</w:t>
+      </w:r>
+      <w:r>
+        <w:tab/>
+        <w:t>20</w:t>
+      </w:r>
+    </w:p>
+    <w:p>
+      <w:pPr>
+        <w:spacing w:after="160"/>
+      </w:pPr>
+      <w:r>
+        <w:t xml:space="preserve">3. </w:t>
+      </w:r>
+      <w:r>
+        <w:rPr>
+          <w:rFonts w:cs="Calibri"/>
+        </w:rPr>
+        <w:t xml:space="preserve">Aim of the application </w:t>
+      </w:r>
+      <w:r>
+        <w:t>21</w:t>
+      </w:r>
+    </w:p>
+    <w:p>
+      <w:pPr>
+        <w:spacing w:after="160"/>
+      </w:pPr>
+      <w:r>
+        <w:t xml:space="preserve">3.1. </w:t>
+      </w:r>
+      <w:r>
+        <w:rPr>
+          <w:rFonts w:cs="Calibri"/>
+        </w:rPr>
+        <w:t>Business task</w:t>
+      </w:r>
+      <w:r>
+        <w:tab/>
+        <w:t>22</w:t>
+      </w:r>
+    </w:p>
+    <w:p>
+      <w:pPr>
+        <w:spacing w:after="160"/>
+      </w:pPr>
+      <w:r>
+        <w:rPr>
+          <w:rStyle w:val="Heading2Char"/>
+        </w:rPr>
+        <w:t xml:space="preserve">III. </w:t>
+      </w:r>
+      <w:r>
+        <w:rPr>
+          <w:rStyle w:val="Heading2Char"/>
+        </w:rPr>
+        <w:t>Solution</w:t>
+      </w:r>
+      <w:r>
+        <w:tab/>
+      </w:r>
+      <w:r>
+        <w:rPr>
+          <w:rStyle w:val="Heading2Char"/>
+        </w:rPr>
+        <w:t>24</w:t>
+      </w:r>
+    </w:p>
+    <w:p>
+      <w:pPr>
+        <w:spacing w:after="160"/>
+      </w:pPr>
+      <w:r>
+        <w:t xml:space="preserve">1. </w:t>
+      </w:r>
+      <w:r>
+        <w:rPr>
+          <w:rFonts w:cs="Calibri"/>
+        </w:rPr>
+        <w:t>Database schema</w:t>
+      </w:r>
+      <w:r>
+        <w:tab/>
+        <w:t>24</w:t>
+      </w:r>
+    </w:p>
+    <w:p>
+      <w:pPr>
+        <w:spacing w:after="160"/>
+      </w:pPr>
+      <w:r>
+        <w:t xml:space="preserve">1.1. </w:t>
+      </w:r>
+      <w:r>
+        <w:rPr>
+          <w:rFonts w:cs="Calibri"/>
+        </w:rPr>
+        <w:t>Tables and relationships</w:t>
+      </w:r>
+      <w:r>
+        <w:tab/>
+        <w:t>24</w:t>
+      </w:r>
+    </w:p>
+    <w:p>
+      <w:pPr>
+        <w:spacing w:after="160"/>
+      </w:pPr>
+      <w:r>
+        <w:t xml:space="preserve">1.2. </w:t>
+      </w:r>
+      <w:r>
+        <w:rPr>
+          <w:rFonts w:cs="Calibri"/>
+        </w:rPr>
+        <w:t>Database schema</w:t>
+      </w:r>
+      <w:r>
+        <w:tab/>
+        <w:t>38</w:t>
+      </w:r>
+    </w:p>
+    <w:p>
+      <w:pPr>
+        <w:spacing w:after="160"/>
+      </w:pPr>
+      <w:r>
+        <w:t xml:space="preserve">2. </w:t>
+      </w:r>
+      <w:r>
+        <w:rPr>
+          <w:rFonts w:cs="Calibri"/>
+        </w:rPr>
+        <w:t>Security system design</w:t>
+      </w:r>
+      <w:r>
+        <w:tab/>
+        <w:t>40</w:t>
+      </w:r>
+    </w:p>
+    <w:p>
+      <w:pPr>
+        <w:spacing w:after="160"/>
+      </w:pPr>
+      <w:r>
+        <w:t>2.1 Users</w:t>
+      </w:r>
+    </w:p>
+    <w:p>
+      <w:pPr>
+        <w:spacing w:after="160"/>
+      </w:pPr>
+      <w:r>
+        <w:t>2.1</w:t>
+      </w:r>
+      <w:r>
+        <w:t>.1</w:t>
+      </w:r>
+      <w:r>
+        <w:t xml:space="preserve">. </w:t>
+      </w:r>
+      <w:r>
+        <w:rPr>
+          <w:rFonts w:cs="Calibri"/>
+        </w:rPr>
+        <w:t>User roles</w:t>
+      </w:r>
+      <w:r>
+        <w:tab/>
+        <w:t>40</w:t>
+      </w:r>
+    </w:p>
+    <w:p>
+      <w:pPr>
+        <w:spacing w:after="160"/>
+      </w:pPr>
+      <w:r>
+        <w:t>2</w:t>
+      </w:r>
+      <w:r>
+        <w:t>.1</w:t>
+      </w:r>
+      <w:r>
+        <w:t xml:space="preserve">.2. </w:t>
+      </w:r>
+      <w:r>
+        <w:rPr>
+          <w:rFonts w:cs="Calibri"/>
+        </w:rPr>
+        <w:t>User log in</w:t>
+      </w:r>
+      <w:r>
+        <w:tab/>
+        <w:t>40</w:t>
+      </w:r>
+    </w:p>
+    <w:p>
+      <w:pPr>
+        <w:spacing w:after="160"/>
+      </w:pPr>
+      <w:r>
+        <w:t>2</w:t>
+      </w:r>
+      <w:r>
+        <w:t>.1</w:t>
+      </w:r>
+      <w:r>
+        <w:t xml:space="preserve">.3. </w:t>
+      </w:r>
+      <w:r>
+        <w:rPr>
+          <w:rFonts w:cs="Calibri"/>
+        </w:rPr>
+        <w:t>User registration</w:t>
+      </w:r>
+      <w:r>
+        <w:tab/>
+        <w:t>41</w:t>
+      </w:r>
+    </w:p>
+    <w:p>
+      <w:pPr>
+        <w:spacing w:after="160"/>
+      </w:pPr>
+      <w:r>
+        <w:t>2.2</w:t>
+      </w:r>
+      <w:r>
+        <w:t xml:space="preserve"> </w:t>
+      </w:r>
+      <w:r>
+        <w:t>Financial institutions</w:t>
+      </w:r>
+    </w:p>
+    <w:p>
+      <w:pPr>
+        <w:spacing w:after="160"/>
+      </w:pPr>
+      <w:r>
+        <w:t>2</w:t>
+      </w:r>
+      <w:r>
+        <w:t>.2</w:t>
+      </w:r>
+      <w:r>
+        <w:t>.1. User roles</w:t>
+      </w:r>
+      <w:r>
+        <w:tab/>
+        <w:t>40</w:t>
+      </w:r>
+    </w:p>
+    <w:p>
+      <w:pPr>
+        <w:spacing w:after="160"/>
+      </w:pPr>
+      <w:r>
+        <w:t>2.</w:t>
+      </w:r>
+      <w:r>
+        <w:t>2.</w:t>
+      </w:r>
+      <w:r>
+        <w:t>2. User log in</w:t>
+      </w:r>
+      <w:r>
+        <w:tab/>
+        <w:t>40</w:t>
+      </w:r>
+    </w:p>
+    <w:p>
+      <w:pPr>
+        <w:spacing w:after="160"/>
+      </w:pPr>
+      <w:r>
+        <w:t>2.</w:t>
+      </w:r>
+      <w:r>
+        <w:t>2.</w:t>
+      </w:r>
+      <w:r>
+        <w:t>3. User registration</w:t>
+      </w:r>
+      <w:r>
+        <w:tab/>
+        <w:t>41</w:t>
+      </w:r>
+    </w:p>
+    <w:p>
+      <w:pPr>
+        <w:spacing w:after="160"/>
+      </w:pPr>
+      <w:r>
+        <w:t xml:space="preserve">3. </w:t>
+      </w:r>
+      <w:r>
+        <w:rPr>
+          <w:rFonts w:cs="Calibri"/>
+        </w:rPr>
+        <w:t>User interface</w:t>
+      </w:r>
+      <w:r>
+        <w:tab/>
+        <w:t>41</w:t>
+      </w:r>
+    </w:p>
+    <w:p>
+      <w:pPr>
+        <w:spacing w:after="160"/>
+      </w:pPr>
+      <w:r>
+        <w:t xml:space="preserve">3.1. </w:t>
+      </w:r>
+      <w:r>
+        <w:rPr>
+          <w:rFonts w:cs="Calibri"/>
+        </w:rPr>
+        <w:t>Menu design</w:t>
+      </w:r>
+      <w:r>
+        <w:tab/>
+        <w:t>42</w:t>
+      </w:r>
+    </w:p>
+    <w:p>
+      <w:pPr>
+        <w:spacing w:after="160"/>
+      </w:pPr>
+      <w:r>
+        <w:lastRenderedPageBreak/>
+        <w:t>3.2. I</w:t>
+      </w:r>
+      <w:r>
+        <w:rPr>
+          <w:rFonts w:cs="Calibri"/>
+        </w:rPr>
+        <w:t>nterface for users with admin rights</w:t>
+      </w:r>
+      <w:r>
+        <w:tab/>
+        <w:t>44</w:t>
+      </w:r>
+    </w:p>
+    <w:p>
+      <w:pPr>
+        <w:spacing w:after="160"/>
+      </w:pPr>
+      <w:r>
+        <w:t xml:space="preserve">3.3. </w:t>
+      </w:r>
+      <w:r>
+        <w:t>Interface for users who are financial institutions</w:t>
+      </w:r>
+      <w:r>
+        <w:tab/>
+        <w:t>69</w:t>
+      </w:r>
+    </w:p>
+    <w:p>
+      <w:pPr>
+        <w:spacing w:after="160"/>
+      </w:pPr>
+      <w:r>
+        <w:t xml:space="preserve">3.4. </w:t>
+      </w:r>
+      <w:r>
+        <w:rPr>
+          <w:rFonts w:cs="Calibri"/>
+        </w:rPr>
+        <w:t>Interface for users who are buyers</w:t>
+      </w:r>
+      <w:r>
+        <w:tab/>
+        <w:t>79</w:t>
+      </w:r>
+    </w:p>
+    <w:p>
+      <w:pPr>
+        <w:spacing w:after="160"/>
+      </w:pPr>
+      <w:r>
+        <w:t xml:space="preserve">3.5. </w:t>
+      </w:r>
+      <w:r>
+        <w:rPr>
+          <w:rFonts w:cs="Calibri"/>
+        </w:rPr>
+        <w:t>Interface for users who are guests of the application</w:t>
+      </w:r>
+      <w:r>
+        <w:tab/>
+        <w:t>87</w:t>
+      </w:r>
+    </w:p>
+    <w:p>
+      <w:pPr>
+        <w:pStyle w:val="Heading2"/>
+      </w:pPr>
+      <w:r>
+        <w:t xml:space="preserve">IV. </w:t>
+      </w:r>
+      <w:r>
+        <w:t>Realization</w:t>
+      </w:r>
+      <w:r>
+        <w:tab/>
+        <w:t>89</w:t>
+      </w:r>
+    </w:p>
+    <w:p>
+      <w:pPr>
+        <w:spacing w:after="160"/>
+      </w:pPr>
+      <w:r>
+        <w:t xml:space="preserve">1. </w:t>
+      </w:r>
+      <w:r>
+        <w:rPr>
+          <w:rFonts w:cs="Calibri"/>
+        </w:rPr>
+        <w:t>Application type</w:t>
+      </w:r>
+      <w:r>
+        <w:tab/>
+        <w:t>89</w:t>
+      </w:r>
+    </w:p>
+    <w:p>
+      <w:pPr>
+        <w:spacing w:after="160"/>
+      </w:pPr>
+      <w:r>
+        <w:t xml:space="preserve">2. </w:t>
+      </w:r>
+      <w:r>
+        <w:rPr>
+          <w:rFonts w:cs="Calibri"/>
+        </w:rPr>
+        <w:t>Database realization</w:t>
+      </w:r>
+      <w:r>
+        <w:rPr>
+          <w:rFonts w:cs="Calibri"/>
+        </w:rPr>
+        <w:tab/>
+      </w:r>
+      <w:r>
+        <w:tab/>
+        <w:t>89</w:t>
+      </w:r>
+    </w:p>
+    <w:p>
+      <w:pPr>
+        <w:spacing w:after="160"/>
+      </w:pPr>
+      <w:r>
+        <w:t>2.1 Entity framework</w:t>
+      </w:r>
+    </w:p>
+    <w:p>
+      <w:pPr>
+        <w:spacing w:after="160"/>
+      </w:pPr>
+      <w:r>
+        <w:t xml:space="preserve">3. </w:t>
+      </w:r>
+      <w:r>
+        <w:rPr>
+          <w:rFonts w:cs="Calibri"/>
+        </w:rPr>
+        <w:t>Application realization</w:t>
+      </w:r>
+      <w:r>
+        <w:tab/>
+        <w:t>97</w:t>
+      </w:r>
+    </w:p>
+    <w:p>
+      <w:pPr>
+        <w:spacing w:after="160"/>
+      </w:pPr>
+      <w:r>
+        <w:t xml:space="preserve">3.1. </w:t>
+      </w:r>
+      <w:r>
+        <w:t>Platform, programming language and development environment</w:t>
+      </w:r>
+      <w:r>
+        <w:tab/>
+        <w:t>97</w:t>
+      </w:r>
+    </w:p>
+    <w:p>
+      <w:pPr>
+        <w:spacing w:after="160"/>
+      </w:pPr>
+      <w:r>
+        <w:t xml:space="preserve">3.2. </w:t>
+      </w:r>
+      <w:r>
+        <w:rPr>
+          <w:rFonts w:cs="Calibri"/>
+        </w:rPr>
+        <w:t>Structure of the application</w:t>
+      </w:r>
+      <w:r>
+        <w:tab/>
+        <w:t>98</w:t>
+      </w:r>
+    </w:p>
+    <w:p>
+      <w:pPr>
+        <w:spacing w:after="160"/>
+      </w:pPr>
+      <w:r>
+        <w:t xml:space="preserve">3.3. </w:t>
+      </w:r>
+      <w:r>
+        <w:rPr>
+          <w:rFonts w:cs="Calibri"/>
+        </w:rPr>
+        <w:t>Creation and initial settings of the application</w:t>
+      </w:r>
+      <w:r>
+        <w:tab/>
+        <w:t>98</w:t>
+      </w:r>
+    </w:p>
+    <w:p>
+      <w:pPr>
+        <w:spacing w:after="160"/>
+      </w:pPr>
+      <w:r>
+        <w:t xml:space="preserve">3.4. </w:t>
+      </w:r>
+      <w:r>
+        <w:rPr>
+          <w:rFonts w:cs="Calibri"/>
+        </w:rPr>
+        <w:t>Creation of the initial construction of the application</w:t>
+      </w:r>
+      <w:r>
+        <w:tab/>
+        <w:t>101</w:t>
+      </w:r>
+    </w:p>
+    <w:p>
+      <w:pPr>
+        <w:spacing w:after="160"/>
+      </w:pPr>
+      <w:r>
+        <w:t xml:space="preserve">3.5. </w:t>
+      </w:r>
+      <w:r>
+        <w:rPr>
+          <w:rFonts w:cs="Calibri"/>
+        </w:rPr>
+        <w:t>Creation of the pages for guest users</w:t>
+      </w:r>
+      <w:r>
+        <w:tab/>
+        <w:t>106</w:t>
+      </w:r>
+    </w:p>
+    <w:p>
+      <w:pPr>
+        <w:spacing w:after="160"/>
+      </w:pPr>
+      <w:r>
+        <w:t xml:space="preserve">3.6. </w:t>
+      </w:r>
+      <w:r>
+        <w:rPr>
+          <w:rFonts w:cs="Calibri"/>
+        </w:rPr>
+        <w:t>Creation of the pages for users who are buyers</w:t>
+      </w:r>
+      <w:r>
+        <w:tab/>
+        <w:t>108</w:t>
+      </w:r>
+    </w:p>
+    <w:p>
+      <w:pPr>
+        <w:spacing w:after="160"/>
+      </w:pPr>
+      <w:r>
+        <w:t xml:space="preserve">3.7. </w:t>
+      </w:r>
+      <w:r>
+        <w:rPr>
+          <w:rFonts w:cs="Calibri"/>
+        </w:rPr>
+        <w:t>Creation of the pages for users who are financial institutions</w:t>
+      </w:r>
+      <w:r>
+        <w:tab/>
+        <w:t>113</w:t>
+      </w:r>
+    </w:p>
+    <w:p>
+      <w:pPr>
+        <w:spacing w:after="160"/>
+      </w:pPr>
+      <w:r>
+        <w:t xml:space="preserve">3.8. </w:t>
+      </w:r>
+      <w:r>
+        <w:rPr>
+          <w:rFonts w:cs="Calibri"/>
+        </w:rPr>
+        <w:t>Creation of the pages for users who are administrators</w:t>
+      </w:r>
+      <w:r>
+        <w:tab/>
+        <w:t>130</w:t>
+      </w:r>
+    </w:p>
+    <w:p>
+      <w:pPr>
+        <w:spacing w:after="160"/>
+      </w:pPr>
+      <w:r>
+        <w:t xml:space="preserve">4. </w:t>
+      </w:r>
+      <w:r>
+        <w:rPr>
+          <w:rFonts w:cs="Calibri"/>
+        </w:rPr>
+        <w:t>Testing the application</w:t>
+      </w:r>
+      <w:r>
+        <w:tab/>
+        <w:t>135</w:t>
+      </w:r>
+    </w:p>
+    <w:p>
+      <w:pPr>
+        <w:spacing w:after="160"/>
+      </w:pPr>
+      <w:r>
+        <w:t xml:space="preserve">5. </w:t>
+      </w:r>
+      <w:r>
+        <w:rPr>
+          <w:rFonts w:cs="Calibri"/>
+        </w:rPr>
+        <w:t>Integration of the information system</w:t>
+      </w:r>
+      <w:r>
+        <w:tab/>
+        <w:t>136</w:t>
+      </w:r>
+    </w:p>
+    <w:p>
+      <w:pPr>
+        <w:pStyle w:val="Heading2"/>
+      </w:pPr>
+      <w:r>
+        <w:t xml:space="preserve">V. </w:t>
+      </w:r>
+      <w:r>
+        <w:t>Conclusion</w:t>
+      </w:r>
+      <w:r>
+        <w:tab/>
+        <w:t>138</w:t>
+      </w:r>
+    </w:p>
+    <w:p>
+      <w:pPr>
+        <w:spacing w:after="160"/>
+      </w:pPr>
+      <w:r>
+        <w:t xml:space="preserve">1. </w:t>
+      </w:r>
+      <w:r>
+        <w:rPr>
+          <w:rFonts w:cs="Calibri"/>
+        </w:rPr>
+        <w:t>Future development of the application</w:t>
+      </w:r>
+      <w:r>
+        <w:tab/>
+        <w:t>138</w:t>
+      </w:r>
+    </w:p>
+    <w:p>
+      <w:pPr>
+        <w:spacing w:after="160"/>
+      </w:pPr>
+      <w:r>
+        <w:t xml:space="preserve">2. </w:t>
+      </w:r>
+      <w:r>
+        <w:rPr>
+          <w:rFonts w:cs="Calibri"/>
+        </w:rPr>
+        <w:t>Achieved results</w:t>
+      </w:r>
+      <w:r>
+        <w:tab/>
+        <w:t>139</w:t>
+      </w:r>
+    </w:p>
+    <w:p>
+      <w:pPr>
+        <w:spacing w:after="160"/>
+      </w:pPr>
+      <w:r>
+        <w:t xml:space="preserve">2.1. </w:t>
+      </w:r>
+      <w:r>
+        <w:rPr>
+          <w:rFonts w:cs="Calibri"/>
+        </w:rPr>
+        <w:t>Comparison between expectations and reality</w:t>
+      </w:r>
+      <w:r>
+        <w:tab/>
+        <w:t>139</w:t>
+      </w:r>
+    </w:p>
+    <w:p>
+      <w:pPr>
+        <w:spacing w:after="160"/>
+      </w:pPr>
+      <w:r>
+        <w:t xml:space="preserve">VI. </w:t>
+      </w:r>
+      <w:r>
+        <w:rPr>
+          <w:rFonts w:cs="Calibri"/>
+        </w:rPr>
+        <w:t>References</w:t>
+      </w:r>
+      <w:r>
+        <w:tab/>
+        <w:t>141</w:t>
+      </w:r>
+    </w:p>
+    <w:p>
+      <w:pPr>
+        <w:spacing w:after="160"/>
+      </w:pPr>
+    </w:p>
     <w:sectPr>
       <w:headerReference w:type="even" r:id="rId11"/>
       <w:headerReference w:type="default" r:id="rId12"/>
@@ -826,21 +1533,18 @@
     <w:pPr>
       <w:pStyle w:val="HeaderEven"/>
     </w:pPr>
-    <w:sdt>
-      <w:sdtPr>
-        <w:alias w:val="Title"/>
-        <w:id w:val="540890930"/>
-        <w:placeholder/>
-        <w:dataBinding w:prefixMappings="xmlns:ns0='http://schemas.openxmlformats.org/package/2006/metadata/core-properties' xmlns:ns1='http://purl.org/dc/elements/1.1/'" w:xpath="/ns0:coreProperties[1]/ns1:title[1]" w:storeItemID="{6C3C8BC8-F283-45AE-878A-BAB7291924A1}"/>
-        <w:text/>
-      </w:sdtPr>
-      <w:sdtEndPr/>
-      <w:sdtContent>
-        <w:r>
-          <w:t>POS Credits repayment calculator</w:t>
-        </w:r>
-      </w:sdtContent>
-    </w:sdt>
+    <w:r>
+      <w:t>Elena Pitsin</w:t>
+    </w:r>
+    <w:r>
+      <w:ptab w:relativeTo="margin" w:alignment="center" w:leader="none"/>
+    </w:r>
+    <w:r>
+      <w:ptab w:relativeTo="margin" w:alignment="right" w:leader="none"/>
+    </w:r>
+    <w:r>
+      <w:t>POS Credits Repayment Calculator</w:t>
+    </w:r>
   </w:p>
 </w:hdr>
 </file>
@@ -851,21 +1555,21 @@
     <w:pPr>
       <w:pStyle w:val="HeaderOdd"/>
     </w:pPr>
-    <w:sdt>
-      <w:sdtPr>
-        <w:alias w:val="Title"/>
-        <w:id w:val="540932446"/>
-        <w:placeholder/>
-        <w:dataBinding w:prefixMappings="xmlns:ns0='http://schemas.openxmlformats.org/package/2006/metadata/core-properties' xmlns:ns1='http://purl.org/dc/elements/1.1/'" w:xpath="/ns0:coreProperties[1]/ns1:title[1]" w:storeItemID="{6C3C8BC8-F283-45AE-878A-BAB7291924A1}"/>
-        <w:text/>
-      </w:sdtPr>
-      <w:sdtEndPr/>
-      <w:sdtContent>
-        <w:r>
-          <w:t>POS Credits repayment calculator</w:t>
-        </w:r>
-      </w:sdtContent>
-    </w:sdt>
+    <w:r>
+      <w:t>POS Credits Repayment Calculator</w:t>
+    </w:r>
+    <w:r>
+      <w:ptab w:relativeTo="margin" w:alignment="center" w:leader="none"/>
+    </w:r>
+    <w:r>
+      <w:t xml:space="preserve"> </w:t>
+    </w:r>
+    <w:r>
+      <w:ptab w:relativeTo="margin" w:alignment="right" w:leader="none"/>
+    </w:r>
+    <w:r>
+      <w:t>Elena Pitsin</w:t>
+    </w:r>
   </w:p>
 </w:hdr>
 </file>
@@ -2872,230 +3576,6 @@
         </w:p>
       </w:docPartBody>
     </w:docPart>
-    <w:docPart>
-      <w:docPartPr>
-        <w:name w:val="D54C4CF2A4E848878DBBE0224F841F16"/>
-        <w:category>
-          <w:name w:val="General"/>
-          <w:gallery w:val="placeholder"/>
-        </w:category>
-        <w:types>
-          <w:type w:val="bbPlcHdr"/>
-        </w:types>
-        <w:behaviors>
-          <w:behavior w:val="content"/>
-        </w:behaviors>
-        <w:guid w:val="{4987415C-33CD-44A2-AAEE-7BD336004A18}"/>
-      </w:docPartPr>
-      <w:docPartBody>
-        <w:p>
-          <w:pPr>
-            <w:pStyle w:val="D54C4CF2A4E848878DBBE0224F841F16"/>
-          </w:pPr>
-          <w:r>
-            <w:t>[Type the document title]</w:t>
-          </w:r>
-        </w:p>
-      </w:docPartBody>
-    </w:docPart>
-    <w:docPart>
-      <w:docPartPr>
-        <w:name w:val="D5D8FF4A69A34B3F9900A7B578BA7175"/>
-        <w:category>
-          <w:name w:val="General"/>
-          <w:gallery w:val="placeholder"/>
-        </w:category>
-        <w:types>
-          <w:type w:val="bbPlcHdr"/>
-        </w:types>
-        <w:behaviors>
-          <w:behavior w:val="content"/>
-        </w:behaviors>
-        <w:guid w:val="{74994984-D667-4E68-88C0-429C0553FB90}"/>
-      </w:docPartPr>
-      <w:docPartBody>
-        <w:p>
-          <w:pPr>
-            <w:pStyle w:val="D5D8FF4A69A34B3F9900A7B578BA7175"/>
-          </w:pPr>
-          <w:r>
-            <w:t>[Type the subtitle]</w:t>
-          </w:r>
-        </w:p>
-      </w:docPartBody>
-    </w:docPart>
-    <w:docPart>
-      <w:docPartPr>
-        <w:name w:val="7D390170ADF143839C0746B41143364B"/>
-        <w:category>
-          <w:name w:val="General"/>
-          <w:gallery w:val="placeholder"/>
-        </w:category>
-        <w:types>
-          <w:type w:val="bbPlcHdr"/>
-        </w:types>
-        <w:behaviors>
-          <w:behavior w:val="content"/>
-        </w:behaviors>
-        <w:guid w:val="{45C883EA-7040-4EEC-877B-8BB738044115}"/>
-      </w:docPartPr>
-      <w:docPartBody>
-        <w:p>
-          <w:pPr>
-            <w:rPr>
-              <w:rFonts w:eastAsia="Times New Roman"/>
-            </w:rPr>
-          </w:pPr>
-          <w:r>
-            <w:rPr>
-              <w:rStyle w:val="Heading1Char"/>
-            </w:rPr>
-            <w:t>HEADING 1|ONE</w:t>
-          </w:r>
-        </w:p>
-        <w:p>
-          <w:pPr>
-            <w:rPr>
-              <w:rFonts w:eastAsia="Times New Roman"/>
-            </w:rPr>
-          </w:pPr>
-          <w:r>
-            <w:rPr>
-              <w:rFonts w:eastAsia="Times New Roman"/>
-            </w:rPr>
-            <w:t xml:space="preserve">On the Insert tab, the galleries include items that are designed to coordinate with the overall look of your document.  You can use these galleries to insert tables, headers, footers, lists, cover pages, and other document building blocks.  </w:t>
-          </w:r>
-          <w:r>
-            <w:rPr>
-              <w:rFonts w:eastAsia="Times New Roman"/>
-            </w:rPr>
-            <w:t>When you create pictures, charts, or diagrams, they also coordinate with your current document look. On the Insert tab, the galleries include items that are designed to coordinate with the overall look of your document.  You can use these galleries to inse</w:t>
-          </w:r>
-          <w:r>
-            <w:rPr>
-              <w:rFonts w:eastAsia="Times New Roman"/>
-            </w:rPr>
-            <w:t>rt tables, headers, footers, lists, cover pages, and other document building blocks.  When you create pictures, charts, or diagrams, they also coordinate with your current document look</w:t>
-          </w:r>
-        </w:p>
-        <w:p>
-          <w:pPr>
-            <w:pStyle w:val="Heading2"/>
-          </w:pPr>
-          <w:r>
-            <w:t>Heading 2|two</w:t>
-          </w:r>
-        </w:p>
-        <w:p>
-          <w:pPr>
-            <w:rPr>
-              <w:color w:val="000000" w:themeColor="text1"/>
-            </w:rPr>
-          </w:pPr>
-          <w:r>
-            <w:rPr>
-              <w:color w:val="000000" w:themeColor="text1"/>
-            </w:rPr>
-            <w:t>You can easily change the formatting of selected text in</w:t>
-          </w:r>
-          <w:r>
-            <w:rPr>
-              <w:color w:val="000000" w:themeColor="text1"/>
-            </w:rPr>
-            <w:t xml:space="preserve"> the document text by choosing a look for the selected text from the Quick Styles gallery on the Home tab. You can also format text directly by using the other controls on the Home tab. Most controls offer a choice of using the look from the current theme </w:t>
-          </w:r>
-          <w:r>
-            <w:rPr>
-              <w:color w:val="000000" w:themeColor="text1"/>
-            </w:rPr>
-            <w:t>or using a format that you specify directly.</w:t>
-          </w:r>
-        </w:p>
-        <w:p>
-          <w:pPr>
-            <w:pStyle w:val="IntenseQuote"/>
-          </w:pPr>
-          <w:r>
-            <w:t>The quote is bold and distinctive. The galleries include items that are designed to coordinate with the overall look of your document.</w:t>
-          </w:r>
-        </w:p>
-        <w:p>
-          <w:pPr>
-            <w:rPr>
-              <w:rFonts w:eastAsia="Times New Roman"/>
-            </w:rPr>
-          </w:pPr>
-          <w:r>
-            <w:rPr>
-              <w:rFonts w:eastAsia="Times New Roman"/>
-            </w:rPr>
-            <w:t>On the Insert tab, the galleries include items that are designed to coordina</w:t>
-          </w:r>
-          <w:r>
-            <w:rPr>
-              <w:rFonts w:eastAsia="Times New Roman"/>
-            </w:rPr>
-            <w:t>te with the overall look of your document.  You can use these galleries to insert tables, headers, footers, lists, cover pages, and other document building blocks.  When you create pictures, charts, or diagrams, they also coordinate with your current docum</w:t>
-          </w:r>
-          <w:r>
-            <w:rPr>
-              <w:rFonts w:eastAsia="Times New Roman"/>
-            </w:rPr>
-            <w:t>ent look..</w:t>
-          </w:r>
-        </w:p>
-        <w:p>
-          <w:pPr>
-            <w:pStyle w:val="Heading3"/>
-          </w:pPr>
-          <w:r>
-            <w:t>Heading 3|three</w:t>
-          </w:r>
-        </w:p>
-        <w:p>
-          <w:pPr>
-            <w:rPr>
-              <w:rFonts w:eastAsia="Times New Roman"/>
-            </w:rPr>
-          </w:pPr>
-          <w:r>
-            <w:rPr>
-              <w:rFonts w:eastAsia="Times New Roman"/>
-            </w:rPr>
-            <w:t>To change the overall look of your document, choose new Theme elements on the Page Layout tab.  To change the looks available in the Quick Style gallery, use the Change Current Quick Style Set command.  Both the Themes gallery an</w:t>
-          </w:r>
-          <w:r>
-            <w:rPr>
-              <w:rFonts w:eastAsia="Times New Roman"/>
-            </w:rPr>
-            <w:t>d the Quick Styles gallery provide reset commands so that you can always restore the look of your document to the original contained in your current template.</w:t>
-          </w:r>
-        </w:p>
-        <w:p>
-          <w:pPr>
-            <w:pStyle w:val="7D390170ADF143839C0746B41143364B"/>
-          </w:pPr>
-          <w:r>
-            <w:rPr>
-              <w:color w:val="000000" w:themeColor="text1"/>
-            </w:rPr>
-            <w:t>You can easily change the formatting of selected text in the document text by choosing a look for</w:t>
-          </w:r>
-          <w:r>
-            <w:rPr>
-              <w:color w:val="000000" w:themeColor="text1"/>
-            </w:rPr>
-            <w:t xml:space="preserve"> the selected text from the Quick Styles gallery on the Home tab. You can also format text directly by using the other controls on the Home tab. Most controls offer a choice of using the look from the current theme or using a format that you specify direct</w:t>
-          </w:r>
-          <w:r>
-            <w:rPr>
-              <w:color w:val="000000" w:themeColor="text1"/>
-            </w:rPr>
-            <w:t>ly.</w:t>
-          </w:r>
-        </w:p>
-      </w:docPartBody>
-    </w:docPart>
   </w:docParts>
 </w:glossaryDocument>
 </file>
@@ -3146,11 +3626,10 @@
   </w:font>
   <w:font w:name="Tahoma">
     <w:panose1 w:val="020B0604030504040204"/>
-    <w:charset w:val="00"/>
+    <w:charset w:val="CC"/>
     <w:family w:val="swiss"/>
-    <w:notTrueType/>
     <w:pitch w:val="variable"/>
-    <w:sig w:usb0="00000003" w:usb1="00000000" w:usb2="00000000" w:usb3="00000000" w:csb0="00000001" w:csb1="00000000"/>
+    <w:sig w:usb0="E1002EFF" w:usb1="C000605B" w:usb2="00000029" w:usb3="00000000" w:csb0="000101FF" w:csb1="00000000"/>
   </w:font>
   <w:font w:name="HGPGothicE">
     <w:charset w:val="80"/>
@@ -3196,8 +3675,9 @@
     <w:compatSetting w:name="differentiateMultirowTableHeaders" w:uri="http://schemas.microsoft.com/office/word" w:val="1"/>
   </w:compat>
   <w:rsids>
-    <w:rsidRoot w:val="004F714C"/>
-    <w:rsid w:val="004F714C"/>
+    <w:rsidRoot w:val="005612F9"/>
+    <w:rsid w:val="002D10F9"/>
+    <w:rsid w:val="005612F9"/>
   </w:rsids>
   <m:mathPr>
     <m:mathFont m:val="Cambria Math"/>
@@ -3821,6 +4301,30 @@
   <w:style w:type="paragraph" w:customStyle="1" w:styleId="7D390170ADF143839C0746B41143364B">
     <w:name w:val="7D390170ADF143839C0746B41143364B"/>
   </w:style>
+  <w:style w:type="paragraph" w:customStyle="1" w:styleId="C5D5D8B08AA048738B6924AEBD18E7F9">
+    <w:name w:val="C5D5D8B08AA048738B6924AEBD18E7F9"/>
+    <w:rsid w:val="005612F9"/>
+  </w:style>
+  <w:style w:type="paragraph" w:customStyle="1" w:styleId="0ADA4F168C9F4FDE9BC8EA4BE6F33400">
+    <w:name w:val="0ADA4F168C9F4FDE9BC8EA4BE6F33400"/>
+    <w:rsid w:val="005612F9"/>
+  </w:style>
+  <w:style w:type="paragraph" w:customStyle="1" w:styleId="E9C8341EC4CD4FD9AB66A50CEF13C47E">
+    <w:name w:val="E9C8341EC4CD4FD9AB66A50CEF13C47E"/>
+    <w:rsid w:val="005612F9"/>
+  </w:style>
+  <w:style w:type="paragraph" w:customStyle="1" w:styleId="186CE68A1E0841669D125DD9B6C7FB1F">
+    <w:name w:val="186CE68A1E0841669D125DD9B6C7FB1F"/>
+    <w:rsid w:val="005612F9"/>
+  </w:style>
+  <w:style w:type="paragraph" w:customStyle="1" w:styleId="4B35BBC86DAF4689AB36019CC8446748">
+    <w:name w:val="4B35BBC86DAF4689AB36019CC8446748"/>
+    <w:rsid w:val="005612F9"/>
+  </w:style>
+  <w:style w:type="paragraph" w:customStyle="1" w:styleId="9DF7D4C972384EB880038E1C89D10AB7">
+    <w:name w:val="9DF7D4C972384EB880038E1C89D10AB7"/>
+    <w:rsid w:val="005612F9"/>
+  </w:style>
 </w:styles>
 </file>
 

</xml_diff>